<commit_message>
add pseudocode in english
</commit_message>
<xml_diff>
--- a/doc/Diseño ingenieria .docx
+++ b/doc/Diseño ingenieria .docx
@@ -3623,6 +3623,1390 @@
           <w:rtl w:val="0"/>
         </w:rPr>
         <w:t xml:space="preserve">(Space for inserting class diagram)</w:t>
+      </w:r>
+    </w:p>
+    <w:p>
+      <w:pPr>
+        <w:rPr/>
+      </w:pPr>
+      <w:r>
+        <w:rPr>
+          <w:rtl w:val="0"/>
+        </w:rPr>
+      </w:r>
+    </w:p>
+    <w:p>
+      <w:pPr>
+        <w:rPr>
+          <w:vertAlign w:val="superscript"/>
+        </w:rPr>
+      </w:pPr>
+      <w:r>
+        <w:rPr>
+          <w:rtl w:val="0"/>
+        </w:rPr>
+        <w:t xml:space="preserve">pseudocode:  </w:t>
+      </w:r>
+      <w:r>
+        <w:rPr>
+          <w:rtl w:val="0"/>
+        </w:rPr>
+      </w:r>
+    </w:p>
+    <w:p>
+      <w:pPr>
+        <w:rPr/>
+      </w:pPr>
+      <w:r>
+        <w:rPr>
+          <w:rtl w:val="0"/>
+        </w:rPr>
+        <w:t xml:space="preserve">Algorithm TaskReminderController</w:t>
+      </w:r>
+    </w:p>
+    <w:p>
+      <w:pPr>
+        <w:rPr/>
+      </w:pPr>
+      <w:r>
+        <w:rPr>
+          <w:rtl w:val="0"/>
+        </w:rPr>
+        <w:t xml:space="preserve">    // Definition of data structures</w:t>
+      </w:r>
+    </w:p>
+    <w:p>
+      <w:pPr>
+        <w:rPr/>
+      </w:pPr>
+      <w:r>
+        <w:rPr>
+          <w:rtl w:val="0"/>
+        </w:rPr>
+        <w:t xml:space="preserve">    HashTable taskReminderTable</w:t>
+      </w:r>
+    </w:p>
+    <w:p>
+      <w:pPr>
+        <w:rPr/>
+      </w:pPr>
+      <w:r>
+        <w:rPr>
+          <w:rtl w:val="0"/>
+        </w:rPr>
+        <w:t xml:space="preserve">    Queue nonPriorityTasks</w:t>
+      </w:r>
+    </w:p>
+    <w:p>
+      <w:pPr>
+        <w:rPr/>
+      </w:pPr>
+      <w:r>
+        <w:rPr>
+          <w:rtl w:val="0"/>
+        </w:rPr>
+        <w:t xml:space="preserve">    MaxHeap priorityTasks</w:t>
+      </w:r>
+    </w:p>
+    <w:p>
+      <w:pPr>
+        <w:rPr/>
+      </w:pPr>
+      <w:r>
+        <w:rPr>
+          <w:rtl w:val="0"/>
+        </w:rPr>
+        <w:t xml:space="preserve">    Stack actions</w:t>
+      </w:r>
+    </w:p>
+    <w:p>
+      <w:pPr>
+        <w:rPr/>
+      </w:pPr>
+      <w:r>
+        <w:rPr>
+          <w:rtl w:val="0"/>
+        </w:rPr>
+      </w:r>
+    </w:p>
+    <w:p>
+      <w:pPr>
+        <w:rPr/>
+      </w:pPr>
+      <w:r>
+        <w:rPr>
+          <w:rtl w:val="0"/>
+        </w:rPr>
+        <w:t xml:space="preserve">    // Constructor</w:t>
+      </w:r>
+    </w:p>
+    <w:p>
+      <w:pPr>
+        <w:rPr/>
+      </w:pPr>
+      <w:r>
+        <w:rPr>
+          <w:rtl w:val="0"/>
+        </w:rPr>
+        <w:t xml:space="preserve">    Function InitializeTaskReminderController()</w:t>
+      </w:r>
+    </w:p>
+    <w:p>
+      <w:pPr>
+        <w:rPr/>
+      </w:pPr>
+      <w:r>
+        <w:rPr>
+          <w:rtl w:val="0"/>
+        </w:rPr>
+        <w:t xml:space="preserve">        taskReminderTable = CreateHashTable()</w:t>
+      </w:r>
+    </w:p>
+    <w:p>
+      <w:pPr>
+        <w:rPr/>
+      </w:pPr>
+      <w:r>
+        <w:rPr>
+          <w:rtl w:val="0"/>
+        </w:rPr>
+        <w:t xml:space="preserve">        nonPriorityTasks = CreateQueue()</w:t>
+      </w:r>
+    </w:p>
+    <w:p>
+      <w:pPr>
+        <w:rPr/>
+      </w:pPr>
+      <w:r>
+        <w:rPr>
+          <w:rtl w:val="0"/>
+        </w:rPr>
+        <w:t xml:space="preserve">        priorityTasks = CreateMaxHeap()</w:t>
+      </w:r>
+    </w:p>
+    <w:p>
+      <w:pPr>
+        <w:rPr/>
+      </w:pPr>
+      <w:r>
+        <w:rPr>
+          <w:rtl w:val="0"/>
+        </w:rPr>
+        <w:t xml:space="preserve">        actions = CreateStack()</w:t>
+      </w:r>
+    </w:p>
+    <w:p>
+      <w:pPr>
+        <w:rPr/>
+      </w:pPr>
+      <w:r>
+        <w:rPr>
+          <w:rtl w:val="0"/>
+        </w:rPr>
+      </w:r>
+    </w:p>
+    <w:p>
+      <w:pPr>
+        <w:rPr/>
+      </w:pPr>
+      <w:r>
+        <w:rPr>
+          <w:rtl w:val="0"/>
+        </w:rPr>
+        <w:t xml:space="preserve">    // Method to add an element (reminder)</w:t>
+      </w:r>
+    </w:p>
+    <w:p>
+      <w:pPr>
+        <w:rPr/>
+      </w:pPr>
+      <w:r>
+        <w:rPr>
+          <w:rtl w:val="0"/>
+        </w:rPr>
+        <w:t xml:space="preserve">    Function AddElement(id, title, description, dueDateInput, isPriority, importance)</w:t>
+      </w:r>
+    </w:p>
+    <w:p>
+      <w:pPr>
+        <w:rPr/>
+      </w:pPr>
+      <w:r>
+        <w:rPr>
+          <w:rtl w:val="0"/>
+        </w:rPr>
+        <w:t xml:space="preserve">        message = "New reminder added!"</w:t>
+      </w:r>
+    </w:p>
+    <w:p>
+      <w:pPr>
+        <w:rPr/>
+      </w:pPr>
+      <w:r>
+        <w:rPr>
+          <w:rtl w:val="0"/>
+        </w:rPr>
+        <w:t xml:space="preserve">        Try</w:t>
+      </w:r>
+    </w:p>
+    <w:p>
+      <w:pPr>
+        <w:rPr/>
+      </w:pPr>
+      <w:r>
+        <w:rPr>
+          <w:rtl w:val="0"/>
+        </w:rPr>
+        <w:t xml:space="preserve">            dueDate = ValidateDueDate(dueDateInput)</w:t>
+      </w:r>
+    </w:p>
+    <w:p>
+      <w:pPr>
+        <w:rPr/>
+      </w:pPr>
+      <w:r>
+        <w:rPr>
+          <w:rtl w:val="0"/>
+        </w:rPr>
+        <w:t xml:space="preserve">            reminder = CreateReminder(id, title, description, dueDate, importance, isPriority)</w:t>
+      </w:r>
+    </w:p>
+    <w:p>
+      <w:pPr>
+        <w:rPr/>
+      </w:pPr>
+      <w:r>
+        <w:rPr>
+          <w:rtl w:val="0"/>
+        </w:rPr>
+        <w:t xml:space="preserve">            taskReminderTable.Insert(id, reminder)</w:t>
+      </w:r>
+    </w:p>
+    <w:p>
+      <w:pPr>
+        <w:rPr/>
+      </w:pPr>
+      <w:r>
+        <w:rPr>
+          <w:rtl w:val="0"/>
+        </w:rPr>
+        <w:t xml:space="preserve">            If isPriority Then</w:t>
+      </w:r>
+    </w:p>
+    <w:p>
+      <w:pPr>
+        <w:rPr/>
+      </w:pPr>
+      <w:r>
+        <w:rPr>
+          <w:rtl w:val="0"/>
+        </w:rPr>
+        <w:t xml:space="preserve">                priorityTasks.Insert(reminder)</w:t>
+      </w:r>
+    </w:p>
+    <w:p>
+      <w:pPr>
+        <w:rPr/>
+      </w:pPr>
+      <w:r>
+        <w:rPr>
+          <w:rtl w:val="0"/>
+        </w:rPr>
+        <w:t xml:space="preserve">            Else</w:t>
+      </w:r>
+    </w:p>
+    <w:p>
+      <w:pPr>
+        <w:rPr/>
+      </w:pPr>
+      <w:r>
+        <w:rPr>
+          <w:rtl w:val="0"/>
+        </w:rPr>
+        <w:t xml:space="preserve">                nonPriorityTasks.Enqueue(id, reminder)</w:t>
+      </w:r>
+    </w:p>
+    <w:p>
+      <w:pPr>
+        <w:rPr/>
+      </w:pPr>
+      <w:r>
+        <w:rPr>
+          <w:rtl w:val="0"/>
+        </w:rPr>
+        <w:t xml:space="preserve">                message = "New non-priority reminder added!"</w:t>
+      </w:r>
+    </w:p>
+    <w:p>
+      <w:pPr>
+        <w:rPr/>
+      </w:pPr>
+      <w:r>
+        <w:rPr>
+          <w:rtl w:val="0"/>
+        </w:rPr>
+        <w:t xml:space="preserve">            End If</w:t>
+      </w:r>
+    </w:p>
+    <w:p>
+      <w:pPr>
+        <w:rPr/>
+      </w:pPr>
+      <w:r>
+        <w:rPr>
+          <w:rtl w:val="0"/>
+        </w:rPr>
+        <w:t xml:space="preserve">            actions.Push(id, CreateAction("Add element", reminder))</w:t>
+      </w:r>
+    </w:p>
+    <w:p>
+      <w:pPr>
+        <w:rPr/>
+      </w:pPr>
+      <w:r>
+        <w:rPr>
+          <w:rtl w:val="0"/>
+        </w:rPr>
+        <w:t xml:space="preserve">        Catch (DuplicatedObjectException, InvalidDateException)</w:t>
+      </w:r>
+    </w:p>
+    <w:p>
+      <w:pPr>
+        <w:rPr/>
+      </w:pPr>
+      <w:r>
+        <w:rPr>
+          <w:rtl w:val="0"/>
+        </w:rPr>
+        <w:t xml:space="preserve">            message = GetExceptionMessage()</w:t>
+      </w:r>
+    </w:p>
+    <w:p>
+      <w:pPr>
+        <w:rPr/>
+      </w:pPr>
+      <w:r>
+        <w:rPr>
+          <w:rtl w:val="0"/>
+        </w:rPr>
+        <w:t xml:space="preserve">        End Try</w:t>
+      </w:r>
+    </w:p>
+    <w:p>
+      <w:pPr>
+        <w:rPr/>
+      </w:pPr>
+      <w:r>
+        <w:rPr>
+          <w:rtl w:val="0"/>
+        </w:rPr>
+        <w:t xml:space="preserve">        Return message</w:t>
+      </w:r>
+    </w:p>
+    <w:p>
+      <w:pPr>
+        <w:rPr/>
+      </w:pPr>
+      <w:r>
+        <w:rPr>
+          <w:rtl w:val="0"/>
+        </w:rPr>
+      </w:r>
+    </w:p>
+    <w:p>
+      <w:pPr>
+        <w:rPr/>
+      </w:pPr>
+      <w:r>
+        <w:rPr>
+          <w:rtl w:val="0"/>
+        </w:rPr>
+        <w:t xml:space="preserve">    // Method to edit a reminder</w:t>
+      </w:r>
+    </w:p>
+    <w:p>
+      <w:pPr>
+        <w:rPr/>
+      </w:pPr>
+      <w:r>
+        <w:rPr>
+          <w:rtl w:val="0"/>
+        </w:rPr>
+        <w:t xml:space="preserve">    Function EditReminder(id, title, description, dueDateInput, isUndo)</w:t>
+      </w:r>
+    </w:p>
+    <w:p>
+      <w:pPr>
+        <w:rPr/>
+      </w:pPr>
+      <w:r>
+        <w:rPr>
+          <w:rtl w:val="0"/>
+        </w:rPr>
+        <w:t xml:space="preserve">        message = "Reminder edited successfully!"</w:t>
+      </w:r>
+    </w:p>
+    <w:p>
+      <w:pPr>
+        <w:rPr/>
+      </w:pPr>
+      <w:r>
+        <w:rPr>
+          <w:rtl w:val="0"/>
+        </w:rPr>
+        <w:t xml:space="preserve">        Try</w:t>
+      </w:r>
+    </w:p>
+    <w:p>
+      <w:pPr>
+        <w:rPr/>
+      </w:pPr>
+      <w:r>
+        <w:rPr>
+          <w:rtl w:val="0"/>
+        </w:rPr>
+        <w:t xml:space="preserve">            dueDate = ValidateDueDate(dueDateInput)</w:t>
+      </w:r>
+    </w:p>
+    <w:p>
+      <w:pPr>
+        <w:rPr/>
+      </w:pPr>
+      <w:r>
+        <w:rPr>
+          <w:rtl w:val="0"/>
+        </w:rPr>
+        <w:t xml:space="preserve">            hashNode = taskReminderTable.Search(id)</w:t>
+      </w:r>
+    </w:p>
+    <w:p>
+      <w:pPr>
+        <w:rPr/>
+      </w:pPr>
+      <w:r>
+        <w:rPr>
+          <w:rtl w:val="0"/>
+        </w:rPr>
+        <w:t xml:space="preserve">            If hashNode == Null Or hashNode.GetValue().IsTask() Then</w:t>
+      </w:r>
+    </w:p>
+    <w:p>
+      <w:pPr>
+        <w:rPr/>
+      </w:pPr>
+      <w:r>
+        <w:rPr>
+          <w:rtl w:val="0"/>
+        </w:rPr>
+        <w:t xml:space="preserve">                message = "Error: The reminder with the entered ID doesn't exist."</w:t>
+      </w:r>
+    </w:p>
+    <w:p>
+      <w:pPr>
+        <w:rPr/>
+      </w:pPr>
+      <w:r>
+        <w:rPr>
+          <w:rtl w:val="0"/>
+        </w:rPr>
+        <w:t xml:space="preserve">            Else</w:t>
+      </w:r>
+    </w:p>
+    <w:p>
+      <w:pPr>
+        <w:rPr/>
+      </w:pPr>
+      <w:r>
+        <w:rPr>
+          <w:rtl w:val="0"/>
+        </w:rPr>
+        <w:t xml:space="preserve">                reminder = hashNode.GetValue()</w:t>
+      </w:r>
+    </w:p>
+    <w:p>
+      <w:pPr>
+        <w:rPr/>
+      </w:pPr>
+      <w:r>
+        <w:rPr>
+          <w:rtl w:val="0"/>
+        </w:rPr>
+        <w:t xml:space="preserve">                If Not isUndo Then</w:t>
+      </w:r>
+    </w:p>
+    <w:p>
+      <w:pPr>
+        <w:rPr/>
+      </w:pPr>
+      <w:r>
+        <w:rPr>
+          <w:rtl w:val="0"/>
+        </w:rPr>
+        <w:t xml:space="preserve">                    original = CreateReminderCopy(reminder)</w:t>
+      </w:r>
+    </w:p>
+    <w:p>
+      <w:pPr>
+        <w:rPr/>
+      </w:pPr>
+      <w:r>
+        <w:rPr>
+          <w:rtl w:val="0"/>
+        </w:rPr>
+        <w:t xml:space="preserve">                    actions.Push(id, CreateAction("Edit element", original))</w:t>
+      </w:r>
+    </w:p>
+    <w:p>
+      <w:pPr>
+        <w:rPr/>
+      </w:pPr>
+      <w:r>
+        <w:rPr>
+          <w:rtl w:val="0"/>
+        </w:rPr>
+        <w:t xml:space="preserve">                End If</w:t>
+      </w:r>
+    </w:p>
+    <w:p>
+      <w:pPr>
+        <w:rPr/>
+      </w:pPr>
+      <w:r>
+        <w:rPr>
+          <w:rtl w:val="0"/>
+        </w:rPr>
+        <w:t xml:space="preserve">                reminder.SetTitle(title)</w:t>
+      </w:r>
+    </w:p>
+    <w:p>
+      <w:pPr>
+        <w:rPr/>
+      </w:pPr>
+      <w:r>
+        <w:rPr>
+          <w:rtl w:val="0"/>
+        </w:rPr>
+        <w:t xml:space="preserve">                reminder.SetDescription(description)</w:t>
+      </w:r>
+    </w:p>
+    <w:p>
+      <w:pPr>
+        <w:rPr/>
+      </w:pPr>
+      <w:r>
+        <w:rPr>
+          <w:rtl w:val="0"/>
+        </w:rPr>
+        <w:t xml:space="preserve">                reminder.SetDueDate(dueDate)</w:t>
+      </w:r>
+    </w:p>
+    <w:p>
+      <w:pPr>
+        <w:rPr/>
+      </w:pPr>
+      <w:r>
+        <w:rPr>
+          <w:rtl w:val="0"/>
+        </w:rPr>
+        <w:t xml:space="preserve">            End If</w:t>
+      </w:r>
+    </w:p>
+    <w:p>
+      <w:pPr>
+        <w:rPr/>
+      </w:pPr>
+      <w:r>
+        <w:rPr>
+          <w:rtl w:val="0"/>
+        </w:rPr>
+        <w:t xml:space="preserve">        Catch (InvalidDateException)</w:t>
+      </w:r>
+    </w:p>
+    <w:p>
+      <w:pPr>
+        <w:rPr/>
+      </w:pPr>
+      <w:r>
+        <w:rPr>
+          <w:rtl w:val="0"/>
+        </w:rPr>
+        <w:t xml:space="preserve">            message = GetExceptionMessage()</w:t>
+      </w:r>
+    </w:p>
+    <w:p>
+      <w:pPr>
+        <w:rPr/>
+      </w:pPr>
+      <w:r>
+        <w:rPr>
+          <w:rtl w:val="0"/>
+        </w:rPr>
+        <w:t xml:space="preserve">        End Try</w:t>
+      </w:r>
+    </w:p>
+    <w:p>
+      <w:pPr>
+        <w:rPr/>
+      </w:pPr>
+      <w:r>
+        <w:rPr>
+          <w:rtl w:val="0"/>
+        </w:rPr>
+        <w:t xml:space="preserve">        Return message</w:t>
+      </w:r>
+    </w:p>
+    <w:p>
+      <w:pPr>
+        <w:rPr/>
+      </w:pPr>
+      <w:r>
+        <w:rPr>
+          <w:rtl w:val="0"/>
+        </w:rPr>
+      </w:r>
+    </w:p>
+    <w:p>
+      <w:pPr>
+        <w:rPr/>
+      </w:pPr>
+      <w:r>
+        <w:rPr>
+          <w:rtl w:val="0"/>
+        </w:rPr>
+        <w:t xml:space="preserve">    // Other methods (edit non-priority task, edit priority task, delete element, undo action, etc.)</w:t>
+      </w:r>
+    </w:p>
+    <w:p>
+      <w:pPr>
+        <w:rPr/>
+      </w:pPr>
+      <w:r>
+        <w:rPr>
+          <w:rtl w:val="0"/>
+        </w:rPr>
+        <w:t xml:space="preserve">    ...</w:t>
+      </w:r>
+    </w:p>
+    <w:p>
+      <w:pPr>
+        <w:rPr/>
+      </w:pPr>
+      <w:r>
+        <w:rPr>
+          <w:rtl w:val="0"/>
+        </w:rPr>
+      </w:r>
+    </w:p>
+    <w:p>
+      <w:pPr>
+        <w:rPr/>
+      </w:pPr>
+      <w:r>
+        <w:rPr>
+          <w:rtl w:val="0"/>
+        </w:rPr>
+        <w:t xml:space="preserve">    // Method to show the list of reminders</w:t>
+      </w:r>
+    </w:p>
+    <w:p>
+      <w:pPr>
+        <w:rPr/>
+      </w:pPr>
+      <w:r>
+        <w:rPr>
+          <w:rtl w:val="0"/>
+        </w:rPr>
+        <w:t xml:space="preserve">    Function ShowList()</w:t>
+      </w:r>
+    </w:p>
+    <w:p>
+      <w:pPr>
+        <w:rPr/>
+      </w:pPr>
+      <w:r>
+        <w:rPr>
+          <w:rtl w:val="0"/>
+        </w:rPr>
+        <w:t xml:space="preserve">        If Not taskReminderTable.IsEmpty() Then</w:t>
+      </w:r>
+    </w:p>
+    <w:p>
+      <w:pPr>
+        <w:rPr/>
+      </w:pPr>
+      <w:r>
+        <w:rPr>
+          <w:rtl w:val="0"/>
+        </w:rPr>
+        <w:t xml:space="preserve">            list = CreateStringBuilder()</w:t>
+      </w:r>
+    </w:p>
+    <w:p>
+      <w:pPr>
+        <w:rPr/>
+      </w:pPr>
+      <w:r>
+        <w:rPr>
+          <w:rtl w:val="0"/>
+        </w:rPr>
+        <w:t xml:space="preserve">            If Not priorityTasks.IsEmpty() Then</w:t>
+      </w:r>
+    </w:p>
+    <w:p>
+      <w:pPr>
+        <w:rPr/>
+      </w:pPr>
+      <w:r>
+        <w:rPr>
+          <w:rtl w:val="0"/>
+        </w:rPr>
+        <w:t xml:space="preserve">                list.Append("PRIORITY REMINDERS (Sorted by importance):\n")</w:t>
+      </w:r>
+    </w:p>
+    <w:p>
+      <w:pPr>
+        <w:rPr/>
+      </w:pPr>
+      <w:r>
+        <w:rPr>
+          <w:rtl w:val="0"/>
+        </w:rPr>
+        <w:t xml:space="preserve">                While Not priorityTasks.IsEmpty()</w:t>
+      </w:r>
+    </w:p>
+    <w:p>
+      <w:pPr>
+        <w:rPr/>
+      </w:pPr>
+      <w:r>
+        <w:rPr>
+          <w:rtl w:val="0"/>
+        </w:rPr>
+        <w:t xml:space="preserve">                    max = priorityTasks.ExtractMax()</w:t>
+      </w:r>
+    </w:p>
+    <w:p>
+      <w:pPr>
+        <w:rPr/>
+      </w:pPr>
+      <w:r>
+        <w:rPr>
+          <w:rtl w:val="0"/>
+        </w:rPr>
+        <w:t xml:space="preserve">                    list.Append("\n").Append(max.ToString()).Append("\n")</w:t>
+      </w:r>
+    </w:p>
+    <w:p>
+      <w:pPr>
+        <w:rPr/>
+      </w:pPr>
+      <w:r>
+        <w:rPr>
+          <w:rtl w:val="0"/>
+        </w:rPr>
+        <w:t xml:space="preserve">                End While</w:t>
+      </w:r>
+    </w:p>
+    <w:p>
+      <w:pPr>
+        <w:rPr/>
+      </w:pPr>
+      <w:r>
+        <w:rPr>
+          <w:rtl w:val="0"/>
+        </w:rPr>
+        <w:t xml:space="preserve">            End If</w:t>
+      </w:r>
+    </w:p>
+    <w:p>
+      <w:pPr>
+        <w:rPr/>
+      </w:pPr>
+      <w:r>
+        <w:rPr>
+          <w:rtl w:val="0"/>
+        </w:rPr>
+        <w:t xml:space="preserve">            If Not nonPriorityTasks.IsEmpty() Then</w:t>
+      </w:r>
+    </w:p>
+    <w:p>
+      <w:pPr>
+        <w:rPr/>
+      </w:pPr>
+      <w:r>
+        <w:rPr>
+          <w:rtl w:val="0"/>
+        </w:rPr>
+        <w:t xml:space="preserve">                list.Append("\nNON-PRIORITY REMINDERS (Sorted by order of arrival):\n")</w:t>
+      </w:r>
+    </w:p>
+    <w:p>
+      <w:pPr>
+        <w:rPr/>
+      </w:pPr>
+      <w:r>
+        <w:rPr>
+          <w:rtl w:val="0"/>
+        </w:rPr>
+        <w:t xml:space="preserve">                queueNode = nonPriorityTasks.Peek()</w:t>
+      </w:r>
+    </w:p>
+    <w:p>
+      <w:pPr>
+        <w:rPr/>
+      </w:pPr>
+      <w:r>
+        <w:rPr>
+          <w:rtl w:val="0"/>
+        </w:rPr>
+        <w:t xml:space="preserve">                While queueNode != Null</w:t>
+      </w:r>
+    </w:p>
+    <w:p>
+      <w:pPr>
+        <w:rPr/>
+      </w:pPr>
+      <w:r>
+        <w:rPr>
+          <w:rtl w:val="0"/>
+        </w:rPr>
+        <w:t xml:space="preserve">                    list.Append("\n").Append(queueNode.GetValue().ToString()).Append("\n")</w:t>
+      </w:r>
+    </w:p>
+    <w:p>
+      <w:pPr>
+        <w:rPr/>
+      </w:pPr>
+      <w:r>
+        <w:rPr>
+          <w:rtl w:val="0"/>
+        </w:rPr>
+        <w:t xml:space="preserve">                    queueNode = queueNode.GetNext()</w:t>
+      </w:r>
+    </w:p>
+    <w:p>
+      <w:pPr>
+        <w:rPr/>
+      </w:pPr>
+      <w:r>
+        <w:rPr>
+          <w:rtl w:val="0"/>
+        </w:rPr>
+        <w:t xml:space="preserve">                End While</w:t>
+      </w:r>
+    </w:p>
+    <w:p>
+      <w:pPr>
+        <w:rPr/>
+      </w:pPr>
+      <w:r>
+        <w:rPr>
+          <w:rtl w:val="0"/>
+        </w:rPr>
+        <w:t xml:space="preserve">            End If</w:t>
+      </w:r>
+    </w:p>
+    <w:p>
+      <w:pPr>
+        <w:rPr/>
+      </w:pPr>
+      <w:r>
+        <w:rPr>
+          <w:rtl w:val="0"/>
+        </w:rPr>
+        <w:t xml:space="preserve">            oneReminder = False</w:t>
+      </w:r>
+    </w:p>
+    <w:p>
+      <w:pPr>
+        <w:rPr/>
+      </w:pPr>
+      <w:r>
+        <w:rPr>
+          <w:rtl w:val="0"/>
+        </w:rPr>
+        <w:t xml:space="preserve">            For Each element In taskReminderTable.GetTable()</w:t>
+      </w:r>
+    </w:p>
+    <w:p>
+      <w:pPr>
+        <w:rPr/>
+      </w:pPr>
+      <w:r>
+        <w:rPr>
+          <w:rtl w:val="0"/>
+        </w:rPr>
+        <w:t xml:space="preserve">                hashNode = element</w:t>
+      </w:r>
+    </w:p>
+    <w:p>
+      <w:pPr>
+        <w:rPr/>
+      </w:pPr>
+      <w:r>
+        <w:rPr>
+          <w:rtl w:val="0"/>
+        </w:rPr>
+        <w:t xml:space="preserve">                While hashNode != Null</w:t>
+      </w:r>
+    </w:p>
+    <w:p>
+      <w:pPr>
+        <w:rPr/>
+      </w:pPr>
+      <w:r>
+        <w:rPr>
+          <w:rtl w:val="0"/>
+        </w:rPr>
+        <w:t xml:space="preserve">                    If Not hashNode.GetValue().IsTask() Then</w:t>
+      </w:r>
+    </w:p>
+    <w:p>
+      <w:pPr>
+        <w:rPr/>
+      </w:pPr>
+      <w:r>
+        <w:rPr>
+          <w:rtl w:val="0"/>
+        </w:rPr>
+        <w:t xml:space="preserve">                        If Not oneReminder Then</w:t>
+      </w:r>
+    </w:p>
+    <w:p>
+      <w:pPr>
+        <w:rPr/>
+      </w:pPr>
+      <w:r>
+        <w:rPr>
+          <w:rtl w:val="0"/>
+        </w:rPr>
+        <w:t xml:space="preserve">                            list.Append("\nREMINDERS:\n")</w:t>
+      </w:r>
+    </w:p>
+    <w:p>
+      <w:pPr>
+        <w:rPr/>
+      </w:pPr>
+      <w:r>
+        <w:rPr>
+          <w:rtl w:val="0"/>
+        </w:rPr>
+        <w:t xml:space="preserve">                            oneReminder = True</w:t>
+      </w:r>
+    </w:p>
+    <w:p>
+      <w:pPr>
+        <w:rPr/>
+      </w:pPr>
+      <w:r>
+        <w:rPr>
+          <w:rtl w:val="0"/>
+        </w:rPr>
+        <w:t xml:space="preserve">                        End If</w:t>
+      </w:r>
+    </w:p>
+    <w:p>
+      <w:pPr>
+        <w:rPr/>
+      </w:pPr>
+      <w:r>
+        <w:rPr>
+          <w:rtl w:val="0"/>
+        </w:rPr>
+        <w:t xml:space="preserve">                        list.Append("\n").Append(hashNode.GetValue().ToString()).Append("\n")</w:t>
+      </w:r>
+    </w:p>
+    <w:p>
+      <w:pPr>
+        <w:rPr/>
+      </w:pPr>
+      <w:r>
+        <w:rPr>
+          <w:rtl w:val="0"/>
+        </w:rPr>
+        <w:t xml:space="preserve">                    End If</w:t>
+      </w:r>
+    </w:p>
+    <w:p>
+      <w:pPr>
+        <w:rPr/>
+      </w:pPr>
+      <w:r>
+        <w:rPr>
+          <w:rtl w:val="0"/>
+        </w:rPr>
+        <w:t xml:space="preserve">                    hashNode = hashNode.GetNext()</w:t>
+      </w:r>
+    </w:p>
+    <w:p>
+      <w:pPr>
+        <w:rPr/>
+      </w:pPr>
+      <w:r>
+        <w:rPr>
+          <w:rtl w:val="0"/>
+        </w:rPr>
+        <w:t xml:space="preserve">                End While</w:t>
+      </w:r>
+    </w:p>
+    <w:p>
+      <w:pPr>
+        <w:rPr/>
+      </w:pPr>
+      <w:r>
+        <w:rPr>
+          <w:rtl w:val="0"/>
+        </w:rPr>
+        <w:t xml:space="preserve">            Next</w:t>
+      </w:r>
+    </w:p>
+    <w:p>
+      <w:pPr>
+        <w:rPr/>
+      </w:pPr>
+      <w:r>
+        <w:rPr>
+          <w:rtl w:val="0"/>
+        </w:rPr>
+        <w:t xml:space="preserve">            Return list.ToString()</w:t>
+      </w:r>
+    </w:p>
+    <w:p>
+      <w:pPr>
+        <w:rPr/>
+      </w:pPr>
+      <w:r>
+        <w:rPr>
+          <w:rtl w:val="0"/>
+        </w:rPr>
+        <w:t xml:space="preserve">        End If</w:t>
+      </w:r>
+    </w:p>
+    <w:p>
+      <w:pPr>
+        <w:rPr/>
+      </w:pPr>
+      <w:r>
+        <w:rPr>
+          <w:rtl w:val="0"/>
+        </w:rPr>
+        <w:t xml:space="preserve">        Return "Error: There are no elements registered yet."</w:t>
+      </w:r>
+    </w:p>
+    <w:p>
+      <w:pPr>
+        <w:rPr/>
+      </w:pPr>
+      <w:r>
+        <w:rPr>
+          <w:rtl w:val="0"/>
+        </w:rPr>
+        <w:t xml:space="preserve">    End Function</w:t>
+      </w:r>
+    </w:p>
+    <w:p>
+      <w:pPr>
+        <w:rPr/>
+      </w:pPr>
+      <w:r>
+        <w:rPr>
+          <w:rtl w:val="0"/>
+        </w:rPr>
+      </w:r>
+    </w:p>
+    <w:p>
+      <w:pPr>
+        <w:rPr/>
+      </w:pPr>
+      <w:r>
+        <w:rPr>
+          <w:rtl w:val="0"/>
+        </w:rPr>
+        <w:t xml:space="preserve">    // Method to validate the due date</w:t>
+      </w:r>
+    </w:p>
+    <w:p>
+      <w:pPr>
+        <w:rPr/>
+      </w:pPr>
+      <w:r>
+        <w:rPr>
+          <w:rtl w:val="0"/>
+        </w:rPr>
+        <w:t xml:space="preserve">    Function ValidateDueDate(dueDateInput)</w:t>
+      </w:r>
+    </w:p>
+    <w:p>
+      <w:pPr>
+        <w:rPr/>
+      </w:pPr>
+      <w:r>
+        <w:rPr>
+          <w:rtl w:val="0"/>
+        </w:rPr>
+        <w:t xml:space="preserve">        parts = Split(dueDateInput, "/")</w:t>
+      </w:r>
+    </w:p>
+    <w:p>
+      <w:pPr>
+        <w:rPr/>
+      </w:pPr>
+      <w:r>
+        <w:rPr>
+          <w:rtl w:val="0"/>
+        </w:rPr>
+        <w:t xml:space="preserve">        If Length(parts) == 3 Then</w:t>
+      </w:r>
+    </w:p>
+    <w:p>
+      <w:pPr>
+        <w:rPr/>
+      </w:pPr>
+      <w:r>
+        <w:rPr>
+          <w:rtl w:val="0"/>
+        </w:rPr>
+        <w:t xml:space="preserve">            day = ParseInteger(parts[0])</w:t>
+      </w:r>
+    </w:p>
+    <w:p>
+      <w:pPr>
+        <w:rPr/>
+      </w:pPr>
+      <w:r>
+        <w:rPr>
+          <w:rtl w:val="0"/>
+        </w:rPr>
+        <w:t xml:space="preserve">            month = ParseInteger(parts[1])</w:t>
+      </w:r>
+    </w:p>
+    <w:p>
+      <w:pPr>
+        <w:rPr/>
+      </w:pPr>
+      <w:r>
+        <w:rPr>
+          <w:rtl w:val="0"/>
+        </w:rPr>
+        <w:t xml:space="preserve">            year = ParseInteger(parts[2])</w:t>
+      </w:r>
+    </w:p>
+    <w:p>
+      <w:pPr>
+        <w:rPr/>
+      </w:pPr>
+      <w:r>
+        <w:rPr>
+          <w:rtl w:val="0"/>
+        </w:rPr>
+        <w:t xml:space="preserve">            currentDate = GetCurrentDate()</w:t>
+      </w:r>
+    </w:p>
+    <w:p>
+      <w:pPr>
+        <w:rPr/>
+      </w:pPr>
+      <w:r>
+        <w:rPr>
+          <w:rtl w:val="0"/>
+        </w:rPr>
+        <w:t xml:space="preserve">            If month &lt; 1 Or month &gt; 12 Then</w:t>
+      </w:r>
+    </w:p>
+    <w:p>
+      <w:pPr>
+        <w:rPr/>
+      </w:pPr>
+      <w:r>
+        <w:rPr>
+          <w:rtl w:val="0"/>
+        </w:rPr>
+        <w:t xml:space="preserve">                Throw InvalidDateException("Error: The month must be in the range 1 to 12.")</w:t>
+      </w:r>
+    </w:p>
+    <w:p>
+      <w:pPr>
+        <w:rPr/>
+      </w:pPr>
+      <w:r>
+        <w:rPr>
+          <w:rtl w:val="0"/>
+        </w:rPr>
+        <w:t xml:space="preserve">            End If</w:t>
+      </w:r>
+    </w:p>
+    <w:p>
+      <w:pPr>
+        <w:rPr/>
+      </w:pPr>
+      <w:r>
+        <w:rPr>
+          <w:rtl w:val="0"/>
+        </w:rPr>
+        <w:t xml:space="preserve">            maxDaysInMonth = currentDate.GetMaxDaysInMonth()</w:t>
+      </w:r>
+    </w:p>
+    <w:p>
+      <w:pPr>
+        <w:rPr/>
+      </w:pPr>
+      <w:r>
+        <w:rPr>
+          <w:rtl w:val="0"/>
+        </w:rPr>
+        <w:t xml:space="preserve">            If day &lt; 1 Or day &gt; maxDaysInMonth Then</w:t>
+      </w:r>
+    </w:p>
+    <w:p>
+      <w:pPr>
+        <w:rPr/>
+      </w:pPr>
+      <w:r>
+        <w:rPr>
+          <w:rtl w:val="0"/>
+        </w:rPr>
+        <w:t xml:space="preserve">                Throw InvalidDateException("Error: The day is not valid for the specified month and year.")</w:t>
+      </w:r>
+    </w:p>
+    <w:p>
+      <w:pPr>
+        <w:rPr/>
+      </w:pPr>
+      <w:r>
+        <w:rPr>
+          <w:rtl w:val="0"/>
+        </w:rPr>
+        <w:t xml:space="preserve">            End If</w:t>
+      </w:r>
+    </w:p>
+    <w:p>
+      <w:pPr>
+        <w:rPr/>
+      </w:pPr>
+      <w:r>
+        <w:rPr>
+          <w:rtl w:val="0"/>
+        </w:rPr>
+        <w:t xml:space="preserve">            dueDate = CreateDate(year, month - 1, day)</w:t>
+      </w:r>
+    </w:p>
+    <w:p>
+      <w:pPr>
+        <w:rPr/>
+      </w:pPr>
+      <w:r>
+        <w:rPr>
+          <w:rtl w:val="0"/>
+        </w:rPr>
+        <w:t xml:space="preserve">            If dueDate.Before(currentDate) Then</w:t>
+      </w:r>
+    </w:p>
+    <w:p>
+      <w:pPr>
+        <w:rPr/>
+      </w:pPr>
+      <w:r>
+        <w:rPr>
+          <w:rtl w:val="0"/>
+        </w:rPr>
+        <w:t xml:space="preserve">                Throw InvalidDateException("Error: The date cannot be earlier than the current date.")</w:t>
+      </w:r>
+    </w:p>
+    <w:p>
+      <w:pPr>
+        <w:rPr/>
+      </w:pPr>
+      <w:r>
+        <w:rPr>
+          <w:rtl w:val="0"/>
+        </w:rPr>
+        <w:t xml:space="preserve">            End If</w:t>
+      </w:r>
+    </w:p>
+    <w:p>
+      <w:pPr>
+        <w:rPr/>
+      </w:pPr>
+      <w:r>
+        <w:rPr>
+          <w:rtl w:val="0"/>
+        </w:rPr>
+        <w:t xml:space="preserve">            Return dueDate</w:t>
+      </w:r>
+    </w:p>
+    <w:p>
+      <w:pPr>
+        <w:rPr/>
+      </w:pPr>
+      <w:r>
+        <w:rPr>
+          <w:rtl w:val="0"/>
+        </w:rPr>
+        <w:t xml:space="preserve">        Else</w:t>
+      </w:r>
+    </w:p>
+    <w:p>
+      <w:pPr>
+        <w:rPr/>
+      </w:pPr>
+      <w:r>
+        <w:rPr>
+          <w:rtl w:val="0"/>
+        </w:rPr>
+        <w:t xml:space="preserve">            Throw InvalidDateException("Error: Invalid date format. Use dd/mm/yyyy.")</w:t>
+      </w:r>
+    </w:p>
+    <w:p>
+      <w:pPr>
+        <w:rPr/>
+      </w:pPr>
+      <w:r>
+        <w:rPr>
+          <w:rtl w:val="0"/>
+        </w:rPr>
+        <w:t xml:space="preserve">        End If</w:t>
+      </w:r>
+    </w:p>
+    <w:p>
+      <w:pPr>
+        <w:rPr/>
+      </w:pPr>
+      <w:r>
+        <w:rPr>
+          <w:rtl w:val="0"/>
+        </w:rPr>
+        <w:t xml:space="preserve">    End Function</w:t>
+      </w:r>
+    </w:p>
+    <w:p>
+      <w:pPr>
+        <w:rPr/>
+      </w:pPr>
+      <w:r>
+        <w:rPr>
+          <w:rtl w:val="0"/>
+        </w:rPr>
+        <w:t xml:space="preserve">End Algorithm</w:t>
+      </w:r>
+    </w:p>
+    <w:p>
+      <w:pPr>
+        <w:rPr/>
+      </w:pPr>
+      <w:r>
+        <w:rPr>
+          <w:rtl w:val="0"/>
+        </w:rPr>
+      </w:r>
+    </w:p>
+    <w:p>
+      <w:pPr>
+        <w:rPr/>
+      </w:pPr>
+      <w:r>
+        <w:rPr>
+          <w:rtl w:val="0"/>
+        </w:rPr>
       </w:r>
     </w:p>
     <w:p>

</xml_diff>